<commit_message>
CSS/Styling changes and additions to Timeline/CV
</commit_message>
<xml_diff>
--- a/public/10_02_23 - James Percival CV - Web.docx
+++ b/public/10_02_23 - James Percival CV - Web.docx
@@ -516,7 +516,23 @@
           <w:sz w:val="22"/>
           <w:szCs w:val="22"/>
         </w:rPr>
-        <w:t>Good troubleshooting skills and attention to documentation and code-commenting requirements</w:t>
+        <w:t xml:space="preserve">Good troubleshooting </w:t>
+      </w:r>
+      <w:r>
+        <w:rPr>
+          <w:rFonts w:ascii="Calibri" w:hAnsi="Calibri"/>
+          <w:sz w:val="22"/>
+          <w:szCs w:val="22"/>
+        </w:rPr>
+        <w:t>abilities</w:t>
+      </w:r>
+      <w:r>
+        <w:rPr>
+          <w:rFonts w:ascii="Calibri" w:hAnsi="Calibri"/>
+          <w:sz w:val="22"/>
+          <w:szCs w:val="22"/>
+        </w:rPr>
+        <w:t xml:space="preserve"> and attention to documentation / code-commenting requirements</w:t>
       </w:r>
     </w:p>
     <w:p>
@@ -1192,30 +1208,6 @@
         <w:jc w:val="left"/>
         <w:rPr>
           <w:rFonts w:ascii="Calibri" w:hAnsi="Calibri" w:eastAsia="NSimSun" w:cs="Arial"/>
-          <w:color w:val="auto"/>
-          <w:kern w:val="2"/>
-          <w:sz w:val="22"/>
-          <w:szCs w:val="22"/>
-          <w:lang w:val="en-GB" w:eastAsia="zh-CN" w:bidi="hi-IN"/>
-        </w:rPr>
-      </w:pPr>
-      <w:r>
-        <w:rPr>
-          <w:rFonts w:eastAsia="NSimSun" w:cs="Arial" w:ascii="Calibri" w:hAnsi="Calibri"/>
-          <w:color w:val="auto"/>
-          <w:kern w:val="2"/>
-          <w:sz w:val="22"/>
-          <w:szCs w:val="22"/>
-          <w:lang w:val="en-GB" w:eastAsia="zh-CN" w:bidi="hi-IN"/>
-        </w:rPr>
-      </w:r>
-    </w:p>
-    <w:p>
-      <w:pPr>
-        <w:pStyle w:val="Normal"/>
-        <w:jc w:val="left"/>
-        <w:rPr>
-          <w:rFonts w:ascii="Calibri" w:hAnsi="Calibri" w:eastAsia="NSimSun" w:cs="Arial"/>
           <w:b w:val="false"/>
           <w:b w:val="false"/>
           <w:bCs w:val="false"/>
@@ -1594,7 +1586,7 @@
             <w:szCs w:val="22"/>
             <w:lang w:val="en-GB" w:eastAsia="zh-CN" w:bidi="hi-IN"/>
           </w:rPr>
-          <w:t>https://jpdevacc.github.io/JS</w:t>
+          <w:t>https://jpdevacc.github.io/J</w:t>
         </w:r>
       </w:hyperlink>
       <w:r>
@@ -1607,7 +1599,7 @@
           <w:szCs w:val="22"/>
           <w:lang w:val="en-GB" w:eastAsia="zh-CN" w:bidi="hi-IN"/>
         </w:rPr>
-        <w:t>Cipher</w:t>
+        <w:t>SCipher</w:t>
       </w:r>
     </w:p>
     <w:p>
@@ -1655,24 +1647,39 @@
             <w:u w:val="single"/>
             <w:lang w:val="en-GB" w:eastAsia="zh-CN" w:bidi="hi-IN"/>
           </w:rPr>
-          <w:t>https://github.com/JPDevAcc/JS</w:t>
+          <w:t>https://github.com/JPDevAcc/J</w:t>
+        </w:r>
+        <w:r>
+          <w:rPr>
+            <w:rStyle w:val="InternetLink"/>
+            <w:rFonts w:eastAsia="NSimSun" w:cs="Arial" w:ascii="Calibri" w:hAnsi="Calibri"/>
+            <w:b w:val="false"/>
+            <w:bCs w:val="false"/>
+            <w:color w:val="auto"/>
+            <w:kern w:val="2"/>
+            <w:sz w:val="22"/>
+            <w:szCs w:val="22"/>
+            <w:u w:val="single"/>
+            <w:lang w:val="en-GB" w:eastAsia="zh-CN" w:bidi="hi-IN"/>
+          </w:rPr>
+          <w:t>S</w:t>
+        </w:r>
+        <w:r>
+          <w:rPr>
+            <w:rStyle w:val="InternetLink"/>
+            <w:rFonts w:eastAsia="NSimSun" w:cs="Arial" w:ascii="Calibri" w:hAnsi="Calibri"/>
+            <w:b w:val="false"/>
+            <w:bCs w:val="false"/>
+            <w:color w:val="auto"/>
+            <w:kern w:val="2"/>
+            <w:sz w:val="22"/>
+            <w:szCs w:val="22"/>
+            <w:u w:val="single"/>
+            <w:lang w:val="en-GB" w:eastAsia="zh-CN" w:bidi="hi-IN"/>
+          </w:rPr>
+          <w:t>Cipher</w:t>
         </w:r>
       </w:hyperlink>
-      <w:r>
-        <w:rPr>
-          <w:rStyle w:val="InternetLink"/>
-          <w:rFonts w:eastAsia="NSimSun" w:cs="Arial" w:ascii="Calibri" w:hAnsi="Calibri"/>
-          <w:b w:val="false"/>
-          <w:bCs w:val="false"/>
-          <w:color w:val="auto"/>
-          <w:kern w:val="2"/>
-          <w:sz w:val="22"/>
-          <w:szCs w:val="22"/>
-          <w:u w:val="single"/>
-          <w:lang w:val="en-GB" w:eastAsia="zh-CN" w:bidi="hi-IN"/>
-        </w:rPr>
-        <w:t>Cipher</w:t>
-      </w:r>
     </w:p>
     <w:p>
       <w:pPr>
@@ -2303,71 +2310,26 @@
     </w:p>
     <w:p>
       <w:pPr>
-        <w:pStyle w:val="Normal"/>
-        <w:jc w:val="both"/>
-        <w:rPr>
-          <w:rFonts w:eastAsia="NSimSun" w:cs="Arial"/>
-          <w:color w:val="auto"/>
-          <w:kern w:val="2"/>
-          <w:lang w:val="en-GB" w:eastAsia="zh-CN" w:bidi="hi-IN"/>
-        </w:rPr>
-      </w:pPr>
-      <w:r>
-        <w:rPr>
-          <w:rFonts w:eastAsia="NSimSun" w:cs="Arial"/>
-          <w:color w:val="auto"/>
-          <w:kern w:val="2"/>
-          <w:lang w:val="en-GB" w:eastAsia="zh-CN" w:bidi="hi-IN"/>
-        </w:rPr>
-      </w:r>
-    </w:p>
-    <w:p>
-      <w:pPr>
-        <w:pStyle w:val="Normal"/>
-        <w:jc w:val="both"/>
-        <w:rPr>
-          <w:rFonts w:ascii="Calibri" w:hAnsi="Calibri"/>
-          <w:sz w:val="22"/>
-          <w:szCs w:val="22"/>
-        </w:rPr>
-      </w:pPr>
-      <w:r>
-        <w:rPr>
-          <w:rFonts w:cs="Arial" w:ascii="Calibri" w:hAnsi="Calibri"/>
+        <w:pStyle w:val="Heading9"/>
+        <w:jc w:val="both"/>
+        <w:rPr>
+          <w:rFonts w:ascii="Calibri" w:hAnsi="Calibri" w:cs="Arial"/>
+          <w:b/>
           <w:b/>
           <w:bCs/>
           <w:sz w:val="22"/>
           <w:szCs w:val="22"/>
-          <w:u w:val="single"/>
-        </w:rPr>
-        <w:t>Education</w:t>
-      </w:r>
-    </w:p>
-    <w:p>
-      <w:pPr>
-        <w:pStyle w:val="Normal"/>
-        <w:jc w:val="both"/>
-        <w:rPr>
-          <w:rFonts w:ascii="Calibri" w:hAnsi="Calibri"/>
-          <w:sz w:val="22"/>
-          <w:szCs w:val="22"/>
-        </w:rPr>
-      </w:pPr>
-      <w:r>
-        <w:rPr>
-          <w:rFonts w:ascii="Calibri" w:hAnsi="Calibri"/>
-          <w:sz w:val="22"/>
-          <w:szCs w:val="22"/>
-        </w:rPr>
-      </w:r>
-    </w:p>
-    <w:p>
-      <w:pPr>
-        <w:pStyle w:val="Normal"/>
-        <w:jc w:val="both"/>
-        <w:rPr>
-          <w:u w:val="none"/>
-        </w:rPr>
+        </w:rPr>
+      </w:pPr>
+      <w:r>
+        <w:rPr/>
+      </w:r>
+    </w:p>
+    <w:p>
+      <w:pPr>
+        <w:pStyle w:val="Heading9"/>
+        <w:jc w:val="both"/>
+        <w:rPr/>
       </w:pPr>
       <w:r>
         <w:rPr>
@@ -2376,6 +2338,340 @@
           <w:bCs/>
           <w:sz w:val="22"/>
           <w:szCs w:val="22"/>
+        </w:rPr>
+        <w:t xml:space="preserve">Administrative Assistant </w:t>
+      </w:r>
+      <w:r>
+        <w:rPr>
+          <w:rFonts w:ascii="Calibri" w:hAnsi="Calibri"/>
+          <w:sz w:val="22"/>
+          <w:szCs w:val="22"/>
+        </w:rPr>
+        <w:t>–</w:t>
+      </w:r>
+      <w:r>
+        <w:rPr>
+          <w:rFonts w:cs="Arial" w:ascii="Calibri" w:hAnsi="Calibri"/>
+          <w:b/>
+          <w:bCs/>
+          <w:sz w:val="22"/>
+          <w:szCs w:val="22"/>
+        </w:rPr>
+        <w:t xml:space="preserve"> March 2007 – June 2007 (3 month temporary </w:t>
+      </w:r>
+      <w:r>
+        <w:rPr>
+          <w:rFonts w:eastAsia="NSimSun" w:cs="Arial" w:ascii="Calibri" w:hAnsi="Calibri"/>
+          <w:b/>
+          <w:bCs/>
+          <w:color w:val="auto"/>
+          <w:kern w:val="2"/>
+          <w:sz w:val="22"/>
+          <w:szCs w:val="22"/>
+          <w:lang w:val="en-GB" w:eastAsia="zh-CN" w:bidi="hi-IN"/>
+        </w:rPr>
+        <w:t>position</w:t>
+      </w:r>
+      <w:r>
+        <w:rPr>
+          <w:rFonts w:cs="Arial" w:ascii="Calibri" w:hAnsi="Calibri"/>
+          <w:b/>
+          <w:bCs/>
+          <w:sz w:val="22"/>
+          <w:szCs w:val="22"/>
+        </w:rPr>
+        <w:t>)</w:t>
+      </w:r>
+    </w:p>
+    <w:p>
+      <w:pPr>
+        <w:pStyle w:val="Heading9"/>
+        <w:jc w:val="both"/>
+        <w:rPr>
+          <w:rFonts w:ascii="Calibri" w:hAnsi="Calibri"/>
+          <w:sz w:val="22"/>
+          <w:szCs w:val="22"/>
+        </w:rPr>
+      </w:pPr>
+      <w:r>
+        <w:rPr>
+          <w:rFonts w:cs="Arial" w:ascii="Calibri" w:hAnsi="Calibri"/>
+          <w:b w:val="false"/>
+          <w:bCs/>
+          <w:sz w:val="22"/>
+          <w:szCs w:val="22"/>
+        </w:rPr>
+        <w:t>Keetons Removals, Sheffield</w:t>
+      </w:r>
+    </w:p>
+    <w:p>
+      <w:pPr>
+        <w:pStyle w:val="Heading5"/>
+        <w:jc w:val="both"/>
+        <w:rPr>
+          <w:rFonts w:ascii="Calibri" w:hAnsi="Calibri"/>
+          <w:sz w:val="22"/>
+          <w:szCs w:val="22"/>
+        </w:rPr>
+      </w:pPr>
+      <w:r>
+        <w:rPr>
+          <w:rFonts w:cs="Arial" w:ascii="Calibri" w:hAnsi="Calibri"/>
+          <w:b w:val="false"/>
+          <w:sz w:val="22"/>
+          <w:szCs w:val="22"/>
+        </w:rPr>
+        <w:br/>
+      </w:r>
+      <w:r>
+        <w:rPr>
+          <w:rFonts w:cs="Arial" w:ascii="Calibri" w:hAnsi="Calibri"/>
+          <w:b/>
+          <w:bCs/>
+          <w:sz w:val="22"/>
+          <w:szCs w:val="22"/>
+        </w:rPr>
+        <w:t xml:space="preserve">Responsibilities: </w:t>
+      </w:r>
+      <w:r>
+        <w:rPr>
+          <w:rFonts w:eastAsia="NSimSun" w:cs="Arial" w:ascii="Calibri" w:hAnsi="Calibri"/>
+          <w:b w:val="false"/>
+          <w:bCs w:val="false"/>
+          <w:color w:val="auto"/>
+          <w:kern w:val="2"/>
+          <w:sz w:val="22"/>
+          <w:szCs w:val="22"/>
+          <w:lang w:val="en-GB" w:eastAsia="zh-CN" w:bidi="hi-IN"/>
+        </w:rPr>
+        <w:t xml:space="preserve">Receptionist duties </w:t>
+      </w:r>
+      <w:r>
+        <w:rPr>
+          <w:rFonts w:eastAsia="NSimSun" w:cs="Arial" w:ascii="Calibri" w:hAnsi="Calibri"/>
+          <w:b w:val="false"/>
+          <w:bCs w:val="false"/>
+          <w:color w:val="auto"/>
+          <w:kern w:val="2"/>
+          <w:sz w:val="22"/>
+          <w:szCs w:val="22"/>
+          <w:lang w:val="en-GB" w:eastAsia="zh-CN" w:bidi="hi-IN"/>
+        </w:rPr>
+        <w:t>and creation of a computerised mailing list.</w:t>
+      </w:r>
+    </w:p>
+    <w:p>
+      <w:pPr>
+        <w:pStyle w:val="Normal"/>
+        <w:numPr>
+          <w:ilvl w:val="0"/>
+          <w:numId w:val="1"/>
+        </w:numPr>
+        <w:jc w:val="both"/>
+        <w:rPr>
+          <w:rFonts w:ascii="Calibri" w:hAnsi="Calibri" w:cs="Arial"/>
+          <w:sz w:val="22"/>
+          <w:szCs w:val="22"/>
+        </w:rPr>
+      </w:pPr>
+      <w:r>
+        <w:rPr>
+          <w:rFonts w:cs="Arial" w:ascii="Calibri" w:hAnsi="Calibri"/>
+          <w:sz w:val="22"/>
+          <w:szCs w:val="22"/>
+        </w:rPr>
+      </w:r>
+    </w:p>
+    <w:p>
+      <w:pPr>
+        <w:pStyle w:val="Heading9"/>
+        <w:jc w:val="both"/>
+        <w:rPr>
+          <w:rFonts w:ascii="Calibri" w:hAnsi="Calibri"/>
+          <w:sz w:val="22"/>
+          <w:szCs w:val="22"/>
+        </w:rPr>
+      </w:pPr>
+      <w:r>
+        <w:rPr>
+          <w:rFonts w:cs="Arial" w:ascii="Calibri" w:hAnsi="Calibri"/>
+          <w:b/>
+          <w:bCs/>
+          <w:sz w:val="22"/>
+          <w:szCs w:val="22"/>
+        </w:rPr>
+        <w:t>Customer Service Representative</w:t>
+      </w:r>
+      <w:r>
+        <w:rPr>
+          <w:rFonts w:ascii="Calibri" w:hAnsi="Calibri"/>
+          <w:sz w:val="22"/>
+          <w:szCs w:val="22"/>
+        </w:rPr>
+        <w:t xml:space="preserve"> – July 2004 – May </w:t>
+      </w:r>
+      <w:r>
+        <w:rPr>
+          <w:rFonts w:cs="Arial" w:ascii="Calibri" w:hAnsi="Calibri"/>
+          <w:b/>
+          <w:bCs/>
+          <w:sz w:val="22"/>
+          <w:szCs w:val="22"/>
+        </w:rPr>
+        <w:t>2005</w:t>
+      </w:r>
+    </w:p>
+    <w:p>
+      <w:pPr>
+        <w:pStyle w:val="Heading9"/>
+        <w:jc w:val="both"/>
+        <w:rPr>
+          <w:rFonts w:ascii="Calibri" w:hAnsi="Calibri"/>
+          <w:sz w:val="22"/>
+          <w:szCs w:val="22"/>
+        </w:rPr>
+      </w:pPr>
+      <w:r>
+        <w:rPr>
+          <w:rFonts w:ascii="Calibri" w:hAnsi="Calibri"/>
+          <w:b w:val="false"/>
+          <w:sz w:val="22"/>
+          <w:szCs w:val="22"/>
+        </w:rPr>
+        <w:t>Norwich Union (Aviva), Sheffield</w:t>
+      </w:r>
+    </w:p>
+    <w:p>
+      <w:pPr>
+        <w:pStyle w:val="Heading5"/>
+        <w:jc w:val="both"/>
+        <w:rPr>
+          <w:rFonts w:ascii="Calibri" w:hAnsi="Calibri"/>
+          <w:sz w:val="22"/>
+          <w:szCs w:val="22"/>
+        </w:rPr>
+      </w:pPr>
+      <w:r>
+        <w:rPr>
+          <w:rFonts w:cs="Arial" w:ascii="Calibri" w:hAnsi="Calibri"/>
+          <w:b w:val="false"/>
+          <w:sz w:val="22"/>
+          <w:szCs w:val="22"/>
+        </w:rPr>
+        <w:br/>
+      </w:r>
+      <w:r>
+        <w:rPr>
+          <w:rFonts w:cs="Arial" w:ascii="Calibri" w:hAnsi="Calibri"/>
+          <w:b/>
+          <w:bCs/>
+          <w:sz w:val="22"/>
+          <w:szCs w:val="22"/>
+        </w:rPr>
+        <w:t>Responsibilities:</w:t>
+      </w:r>
+      <w:r>
+        <w:rPr>
+          <w:rFonts w:cs="Arial" w:ascii="Calibri" w:hAnsi="Calibri"/>
+          <w:b w:val="false"/>
+          <w:bCs w:val="false"/>
+          <w:sz w:val="22"/>
+          <w:szCs w:val="22"/>
+        </w:rPr>
+        <w:t xml:space="preserve"> Data entry of pension policy application forms, </w:t>
+      </w:r>
+      <w:r>
+        <w:rPr>
+          <w:rFonts w:cs="Arial" w:ascii="Calibri" w:hAnsi="Calibri"/>
+          <w:b w:val="false"/>
+          <w:bCs w:val="false"/>
+          <w:sz w:val="22"/>
+          <w:szCs w:val="22"/>
+        </w:rPr>
+        <w:t>quality-checking the work of colleagues, and requesting missing information from clients.</w:t>
+      </w:r>
+    </w:p>
+    <w:p>
+      <w:pPr>
+        <w:pStyle w:val="Normal"/>
+        <w:widowControl/>
+        <w:numPr>
+          <w:ilvl w:val="0"/>
+          <w:numId w:val="0"/>
+        </w:numPr>
+        <w:suppressAutoHyphens w:val="true"/>
+        <w:overflowPunct w:val="false"/>
+        <w:jc w:val="left"/>
+        <w:rPr>
+          <w:rFonts w:cs="Arial"/>
+        </w:rPr>
+      </w:pPr>
+      <w:r>
+        <w:rPr>
+          <w:rFonts w:ascii="Calibri" w:hAnsi="Calibri"/>
+          <w:sz w:val="22"/>
+          <w:szCs w:val="22"/>
+        </w:rPr>
+      </w:r>
+      <w:r>
+        <w:br w:type="page"/>
+      </w:r>
+    </w:p>
+    <w:p>
+      <w:pPr>
+        <w:pStyle w:val="Normal"/>
+        <w:jc w:val="both"/>
+        <w:rPr>
+          <w:rFonts w:ascii="Calibri" w:hAnsi="Calibri"/>
+          <w:sz w:val="22"/>
+          <w:szCs w:val="22"/>
+        </w:rPr>
+      </w:pPr>
+      <w:r>
+        <w:rPr>
+          <w:rFonts w:cs="Arial" w:ascii="Calibri" w:hAnsi="Calibri"/>
+          <w:b/>
+          <w:bCs/>
+          <w:sz w:val="22"/>
+          <w:szCs w:val="22"/>
+          <w:u w:val="single"/>
+        </w:rPr>
+        <w:t>Education</w:t>
+      </w:r>
+    </w:p>
+    <w:p>
+      <w:pPr>
+        <w:pStyle w:val="Normal"/>
+        <w:jc w:val="both"/>
+        <w:rPr>
+          <w:rFonts w:ascii="Calibri" w:hAnsi="Calibri"/>
+          <w:sz w:val="22"/>
+          <w:szCs w:val="22"/>
+        </w:rPr>
+      </w:pPr>
+      <w:r>
+        <w:rPr>
+          <w:rFonts w:ascii="Calibri" w:hAnsi="Calibri"/>
+          <w:sz w:val="22"/>
+          <w:szCs w:val="22"/>
+        </w:rPr>
+      </w:r>
+    </w:p>
+    <w:p>
+      <w:pPr>
+        <w:pStyle w:val="Normal"/>
+        <w:jc w:val="both"/>
+        <w:rPr>
+          <w:u w:val="none"/>
+        </w:rPr>
+      </w:pPr>
+      <w:r>
+        <w:rPr>
+          <w:rFonts w:cs="Arial" w:ascii="Calibri" w:hAnsi="Calibri"/>
+          <w:b/>
+          <w:bCs/>
+          <w:sz w:val="22"/>
+          <w:szCs w:val="22"/>
           <w:u w:val="none"/>
         </w:rPr>
         <w:t>Web Development Bootcamp – January 2023 – Ongoing</w:t>
@@ -2403,7 +2699,7 @@
         </w:rPr>
         <w:t xml:space="preserve">The Developer Academy - </w:t>
       </w:r>
-      <w:hyperlink r:id="rId12">
+      <w:hyperlink r:id="rId13">
         <w:r>
           <w:rPr>
             <w:rStyle w:val="InternetLink"/>
@@ -2423,17 +2719,14 @@
         <w:pStyle w:val="Normal"/>
         <w:jc w:val="both"/>
         <w:rPr>
-          <w:rFonts w:ascii="Calibri" w:hAnsi="Calibri" w:cs="Arial"/>
-          <w:sz w:val="22"/>
-          <w:szCs w:val="22"/>
-        </w:rPr>
-      </w:pPr>
-      <w:r>
-        <w:rPr>
-          <w:rFonts w:cs="Arial" w:ascii="Calibri" w:hAnsi="Calibri"/>
-          <w:sz w:val="22"/>
-          <w:szCs w:val="22"/>
-        </w:rPr>
+          <w:b w:val="false"/>
+          <w:b w:val="false"/>
+          <w:bCs w:val="false"/>
+          <w:u w:val="none"/>
+        </w:rPr>
+      </w:pPr>
+      <w:r>
+        <w:rPr/>
       </w:r>
     </w:p>
     <w:p>
@@ -2459,28 +2752,65 @@
           <w:szCs w:val="22"/>
           <w:u w:val="none"/>
         </w:rPr>
-        <w:t>12-week bootcamp covering front and back-end technologies, testing, and collaborative working</w:t>
-      </w:r>
-    </w:p>
-    <w:p>
-      <w:pPr>
-        <w:pStyle w:val="Normal"/>
-        <w:jc w:val="both"/>
-        <w:rPr>
-          <w:rFonts w:ascii="Calibri" w:hAnsi="Calibri"/>
-          <w:sz w:val="22"/>
-          <w:szCs w:val="22"/>
-        </w:rPr>
-      </w:pPr>
-      <w:r>
-        <w:rPr>
-          <w:rFonts w:ascii="Calibri" w:hAnsi="Calibri"/>
-          <w:sz w:val="22"/>
-          <w:szCs w:val="22"/>
-        </w:rPr>
-      </w:r>
-      <w:r>
-        <w:br w:type="page"/>
+        <w:t xml:space="preserve">12-week </w:t>
+      </w:r>
+      <w:r>
+        <w:rPr>
+          <w:rFonts w:cs="Arial" w:ascii="Calibri" w:hAnsi="Calibri"/>
+          <w:b w:val="false"/>
+          <w:bCs w:val="false"/>
+          <w:sz w:val="22"/>
+          <w:szCs w:val="22"/>
+          <w:u w:val="none"/>
+        </w:rPr>
+        <w:t>course</w:t>
+      </w:r>
+      <w:r>
+        <w:rPr>
+          <w:rFonts w:cs="Arial" w:ascii="Calibri" w:hAnsi="Calibri"/>
+          <w:b w:val="false"/>
+          <w:bCs w:val="false"/>
+          <w:sz w:val="22"/>
+          <w:szCs w:val="22"/>
+          <w:u w:val="none"/>
+        </w:rPr>
+        <w:t xml:space="preserve"> covering front and back-end </w:t>
+      </w:r>
+      <w:r>
+        <w:rPr>
+          <w:rFonts w:cs="Arial" w:ascii="Calibri" w:hAnsi="Calibri"/>
+          <w:b w:val="false"/>
+          <w:bCs w:val="false"/>
+          <w:sz w:val="22"/>
+          <w:szCs w:val="22"/>
+          <w:u w:val="none"/>
+        </w:rPr>
+        <w:t xml:space="preserve">web </w:t>
+      </w:r>
+      <w:r>
+        <w:rPr>
+          <w:rFonts w:cs="Arial" w:ascii="Calibri" w:hAnsi="Calibri"/>
+          <w:b w:val="false"/>
+          <w:bCs w:val="false"/>
+          <w:sz w:val="22"/>
+          <w:szCs w:val="22"/>
+          <w:u w:val="none"/>
+        </w:rPr>
+        <w:t>technologies, testing, and collaborative working</w:t>
+      </w:r>
+    </w:p>
+    <w:p>
+      <w:pPr>
+        <w:pStyle w:val="Normal"/>
+        <w:jc w:val="both"/>
+        <w:rPr>
+          <w:rFonts w:ascii="Calibri" w:hAnsi="Calibri"/>
+          <w:sz w:val="22"/>
+          <w:szCs w:val="22"/>
+        </w:rPr>
+      </w:pPr>
+      <w:r>
+        <w:rPr/>
       </w:r>
     </w:p>
     <w:p>
@@ -2561,28 +2891,7 @@
           <w:sz w:val="22"/>
           <w:szCs w:val="22"/>
         </w:rPr>
-        <w:t>This beginner/intermediate-level course covered the following technologies:</w:t>
-      </w:r>
-    </w:p>
-    <w:p>
-      <w:pPr>
-        <w:pStyle w:val="Normal"/>
-        <w:jc w:val="both"/>
-        <w:rPr>
-          <w:rFonts w:ascii="Calibri" w:hAnsi="Calibri" w:cs="Arial"/>
-          <w:b/>
-          <w:b/>
-          <w:sz w:val="22"/>
-          <w:szCs w:val="22"/>
-        </w:rPr>
-      </w:pPr>
-      <w:r>
-        <w:rPr>
-          <w:rFonts w:cs="Arial" w:ascii="Calibri" w:hAnsi="Calibri"/>
-          <w:b/>
-          <w:sz w:val="22"/>
-          <w:szCs w:val="22"/>
-        </w:rPr>
+        <w:t>This beginner / intermediate-level course covered the following technologies:</w:t>
       </w:r>
     </w:p>
     <w:p>
@@ -2607,82 +2916,7 @@
           <w:sz w:val="22"/>
           <w:szCs w:val="22"/>
         </w:rPr>
-        <w:t>HTML5, CSS3, JavaScript</w:t>
-      </w:r>
-    </w:p>
-    <w:p>
-      <w:pPr>
-        <w:pStyle w:val="Normal"/>
-        <w:numPr>
-          <w:ilvl w:val="0"/>
-          <w:numId w:val="3"/>
-        </w:numPr>
-        <w:jc w:val="both"/>
-        <w:rPr>
-          <w:rFonts w:ascii="Calibri" w:hAnsi="Calibri"/>
-          <w:sz w:val="22"/>
-          <w:szCs w:val="22"/>
-        </w:rPr>
-      </w:pPr>
-      <w:r>
-        <w:rPr>
-          <w:rFonts w:cs="Arial" w:ascii="Calibri" w:hAnsi="Calibri"/>
-          <w:b w:val="false"/>
-          <w:bCs w:val="false"/>
-          <w:sz w:val="22"/>
-          <w:szCs w:val="22"/>
-        </w:rPr>
-        <w:t>ReactJS, Angular8, Django</w:t>
-      </w:r>
-    </w:p>
-    <w:p>
-      <w:pPr>
-        <w:pStyle w:val="Normal"/>
-        <w:numPr>
-          <w:ilvl w:val="0"/>
-          <w:numId w:val="3"/>
-        </w:numPr>
-        <w:jc w:val="both"/>
-        <w:rPr>
-          <w:rFonts w:ascii="Calibri" w:hAnsi="Calibri"/>
-          <w:sz w:val="22"/>
-          <w:szCs w:val="22"/>
-        </w:rPr>
-      </w:pPr>
-      <w:r>
-        <w:rPr>
-          <w:rFonts w:cs="Arial" w:ascii="Calibri" w:hAnsi="Calibri"/>
-          <w:b w:val="false"/>
-          <w:bCs w:val="false"/>
-          <w:sz w:val="22"/>
-          <w:szCs w:val="22"/>
-        </w:rPr>
-        <w:t>MongoDB</w:t>
-      </w:r>
-    </w:p>
-    <w:p>
-      <w:pPr>
-        <w:pStyle w:val="Normal"/>
-        <w:numPr>
-          <w:ilvl w:val="0"/>
-          <w:numId w:val="3"/>
-        </w:numPr>
-        <w:jc w:val="both"/>
-        <w:rPr>
-          <w:rFonts w:ascii="Calibri" w:hAnsi="Calibri"/>
-          <w:sz w:val="22"/>
-          <w:szCs w:val="22"/>
-        </w:rPr>
-      </w:pPr>
-      <w:r>
-        <w:rPr>
-          <w:rFonts w:cs="Arial" w:ascii="Calibri" w:hAnsi="Calibri"/>
-          <w:b w:val="false"/>
-          <w:bCs w:val="false"/>
-          <w:sz w:val="22"/>
-          <w:szCs w:val="22"/>
-        </w:rPr>
-        <w:t>Java8</w:t>
+        <w:t>HTML5, CSS3, JavaScript, ReactJS, Angular8, Django, MongoDB, Java8</w:t>
       </w:r>
     </w:p>
     <w:p>

</xml_diff>